<commit_message>
Schematron XSLT : doc for oXygen 19 + adapt/comment a few rules
</commit_message>
<xml_diff>
--- a/src/main/sch/addCheckStyleAsDefaultXSLTValidationInOxygen.docx
+++ b/src/main/sch/addCheckStyleAsDefaultXSLTValidationInOxygen.docx
@@ -6,517 +6,656 @@
       <w:pPr>
         <w:pStyle w:val="Titre1"/>
         <w:jc w:val="center"/>
-        <w:rPr>
-          <w:lang w:val="en-US"/>
-        </w:rPr>
-      </w:pPr>
-      <w:r>
-        <w:rPr>
-          <w:lang w:val="en-US"/>
-        </w:rPr>
-        <w:t xml:space="preserve">Add </w:t>
+      </w:pPr>
+      <w:r>
+        <w:t xml:space="preserve">Ajouter </w:t>
+      </w:r>
+      <w:r>
+        <w:t xml:space="preserve">schematron </w:t>
       </w:r>
       <w:proofErr w:type="spellStart"/>
       <w:r>
-        <w:rPr>
-          <w:lang w:val="en-US"/>
-        </w:rPr>
         <w:t>checkStyle</w:t>
       </w:r>
       <w:proofErr w:type="spellEnd"/>
       <w:r>
-        <w:rPr>
-          <w:lang w:val="en-US"/>
-        </w:rPr>
-        <w:t xml:space="preserve"> schematron as default validation </w:t>
-      </w:r>
-      <w:r>
-        <w:rPr>
-          <w:lang w:val="en-US"/>
-        </w:rPr>
+        <w:t xml:space="preserve"> </w:t>
+      </w:r>
+      <w:r>
         <w:br/>
       </w:r>
       <w:r>
-        <w:rPr>
-          <w:lang w:val="en-US"/>
-        </w:rPr>
-        <w:t xml:space="preserve">for XSLT files in </w:t>
+        <w:t xml:space="preserve">à la </w:t>
       </w:r>
       <w:proofErr w:type="spellStart"/>
       <w:r>
-        <w:rPr>
-          <w:lang w:val="en-US"/>
+        <w:t>validartion</w:t>
+      </w:r>
+      <w:proofErr w:type="spellEnd"/>
+      <w:r>
+        <w:t xml:space="preserve"> par défaut </w:t>
+      </w:r>
+      <w:r>
+        <w:t xml:space="preserve">des </w:t>
+      </w:r>
+      <w:r>
+        <w:br/>
+      </w:r>
+      <w:bookmarkStart w:id="0" w:name="_GoBack"/>
+      <w:bookmarkEnd w:id="0"/>
+      <w:r>
+        <w:t xml:space="preserve">fichiers </w:t>
+      </w:r>
+      <w:r>
+        <w:t xml:space="preserve">XSLT </w:t>
+      </w:r>
+      <w:r>
+        <w:t xml:space="preserve">dans </w:t>
+      </w:r>
+      <w:r>
+        <w:t>oXygen ©</w:t>
+      </w:r>
+    </w:p>
+    <w:p/>
+    <w:p>
+      <w:pPr>
+        <w:pStyle w:val="Titre2"/>
+        <w:shd w:val="clear" w:color="auto" w:fill="FFFFFF"/>
+        <w:spacing w:before="0" w:line="360" w:lineRule="atLeast"/>
+        <w:rPr>
+          <w:rFonts w:ascii="Arial" w:hAnsi="Arial" w:cs="Arial"/>
+          <w:color w:val="222222"/>
+          <w:sz w:val="24"/>
+          <w:szCs w:val="24"/>
+        </w:rPr>
+      </w:pPr>
+      <w:proofErr w:type="gramStart"/>
+      <w:r>
+        <w:rPr>
+          <w:rFonts w:ascii="Arial" w:hAnsi="Arial" w:cs="Arial"/>
+          <w:b/>
+          <w:bCs/>
+          <w:color w:val="222222"/>
+          <w:sz w:val="24"/>
+          <w:szCs w:val="24"/>
+          <w:bdr w:val="none" w:sz="0" w:space="0" w:color="auto" w:frame="1"/>
         </w:rPr>
         <w:t>oXygen</w:t>
       </w:r>
+      <w:proofErr w:type="gramEnd"/>
+      <w:r>
+        <w:rPr>
+          <w:rFonts w:ascii="Arial" w:hAnsi="Arial" w:cs="Arial"/>
+          <w:b/>
+          <w:bCs/>
+          <w:color w:val="222222"/>
+          <w:sz w:val="24"/>
+          <w:szCs w:val="24"/>
+          <w:bdr w:val="none" w:sz="0" w:space="0" w:color="auto" w:frame="1"/>
+        </w:rPr>
+        <w:t xml:space="preserve"> v19 </w:t>
+      </w:r>
+      <w:proofErr w:type="spellStart"/>
+      <w:r>
+        <w:rPr>
+          <w:rFonts w:ascii="Arial" w:hAnsi="Arial" w:cs="Arial"/>
+          <w:b/>
+          <w:bCs/>
+          <w:color w:val="222222"/>
+          <w:sz w:val="24"/>
+          <w:szCs w:val="24"/>
+          <w:bdr w:val="none" w:sz="0" w:space="0" w:color="auto" w:frame="1"/>
+        </w:rPr>
+        <w:t>only</w:t>
+      </w:r>
       <w:proofErr w:type="spellEnd"/>
       <w:r>
         <w:rPr>
-          <w:lang w:val="en-US"/>
-        </w:rPr>
-        <w:t xml:space="preserve"> ©</w:t>
+          <w:rFonts w:ascii="Arial" w:hAnsi="Arial" w:cs="Arial"/>
+          <w:b/>
+          <w:bCs/>
+          <w:color w:val="222222"/>
+          <w:sz w:val="24"/>
+          <w:szCs w:val="24"/>
+          <w:bdr w:val="none" w:sz="0" w:space="0" w:color="auto" w:frame="1"/>
+        </w:rPr>
+        <w:t xml:space="preserve"> !</w:t>
       </w:r>
     </w:p>
     <w:p>
       <w:pPr>
-        <w:rPr>
-          <w:lang w:val="en-US"/>
-        </w:rPr>
-      </w:pPr>
+        <w:shd w:val="clear" w:color="auto" w:fill="FFFFFF"/>
+        <w:spacing w:before="240" w:after="240"/>
+        <w:rPr>
+          <w:rFonts w:ascii="Arial" w:hAnsi="Arial" w:cs="Arial"/>
+          <w:color w:val="222222"/>
+          <w:sz w:val="20"/>
+          <w:szCs w:val="20"/>
+        </w:rPr>
+      </w:pPr>
+      <w:r>
+        <w:rPr>
+          <w:rFonts w:ascii="Arial" w:hAnsi="Arial" w:cs="Arial"/>
+          <w:color w:val="222222"/>
+          <w:sz w:val="20"/>
+          <w:szCs w:val="20"/>
+        </w:rPr>
+        <w:t>OXygen v19 propose par défaut une schematron qui s’applique sur les XSLT pour vérifier la qualité du code. On peut customiser ce schematron.</w:t>
+      </w:r>
     </w:p>
     <w:p>
       <w:pPr>
-        <w:pStyle w:val="Titre2"/>
-        <w:rPr>
-          <w:lang w:val="en-US"/>
-        </w:rPr>
-      </w:pPr>
-      <w:r>
-        <w:rPr>
-          <w:lang w:val="en-US"/>
-        </w:rPr>
-        <w:t>Create a new rule for Document Type Association</w:t>
-      </w:r>
+        <w:shd w:val="clear" w:color="auto" w:fill="FFFFFF"/>
+        <w:spacing w:before="240" w:after="240"/>
+        <w:rPr>
+          <w:rFonts w:ascii="Arial" w:hAnsi="Arial" w:cs="Arial"/>
+          <w:color w:val="222222"/>
+          <w:sz w:val="20"/>
+          <w:szCs w:val="20"/>
+        </w:rPr>
+      </w:pPr>
     </w:p>
     <w:p>
       <w:pPr>
-        <w:rPr>
-          <w:lang w:val="en-US"/>
-        </w:rPr>
-      </w:pPr>
-      <w:r>
-        <w:rPr>
-          <w:lang w:val="en-US"/>
-        </w:rPr>
-        <w:t>Tools &gt; Preference &gt; “Document Type association”</w:t>
-      </w:r>
-    </w:p>
-    <w:p>
-      <w:pPr>
-        <w:jc w:val="center"/>
-        <w:rPr>
-          <w:lang w:val="en-US"/>
-        </w:rPr>
-      </w:pPr>
-      <w:r>
-        <w:rPr>
-          <w:lang w:val="en-US"/>
-        </w:rPr>
-        <w:drawing>
-          <wp:inline distT="0" distB="0" distL="0" distR="0" wp14:anchorId="75BC63F7" wp14:editId="3ECF9009">
-            <wp:extent cx="4200525" cy="4326467"/>
-            <wp:effectExtent l="0" t="0" r="0" b="0"/>
-            <wp:docPr id="1" name="Image 1"/>
-            <wp:cNvGraphicFramePr>
-              <a:graphicFrameLocks xmlns:a="http://schemas.openxmlformats.org/drawingml/2006/main" noChangeAspect="1"/>
-            </wp:cNvGraphicFramePr>
-            <a:graphic xmlns:a="http://schemas.openxmlformats.org/drawingml/2006/main">
-              <a:graphicData uri="http://schemas.openxmlformats.org/drawingml/2006/picture">
-                <pic:pic xmlns:pic="http://schemas.openxmlformats.org/drawingml/2006/picture">
-                  <pic:nvPicPr>
-                    <pic:cNvPr id="1" name=""/>
-                    <pic:cNvPicPr/>
-                  </pic:nvPicPr>
-                  <pic:blipFill>
-                    <a:blip r:embed="rId5"/>
-                    <a:stretch>
-                      <a:fillRect/>
-                    </a:stretch>
-                  </pic:blipFill>
-                  <pic:spPr>
-                    <a:xfrm>
-                      <a:off x="0" y="0"/>
-                      <a:ext cx="4200731" cy="4326679"/>
-                    </a:xfrm>
-                    <a:prstGeom prst="rect">
-                      <a:avLst/>
-                    </a:prstGeom>
-                  </pic:spPr>
-                </pic:pic>
-              </a:graphicData>
-            </a:graphic>
-          </wp:inline>
-        </w:drawing>
-      </w:r>
-    </w:p>
-    <w:p>
-      <w:pPr>
-        <w:pStyle w:val="Paragraphedeliste"/>
-        <w:numPr>
-          <w:ilvl w:val="0"/>
-          <w:numId w:val="1"/>
-        </w:numPr>
-        <w:rPr>
-          <w:lang w:val="en-US"/>
-        </w:rPr>
-      </w:pPr>
-      <w:r>
-        <w:rPr>
-          <w:lang w:val="en-US"/>
-        </w:rPr>
-        <w:t>Give a name to the association “</w:t>
-      </w:r>
-      <w:proofErr w:type="spellStart"/>
-      <w:r>
-        <w:rPr>
-          <w:lang w:val="en-US"/>
-        </w:rPr>
-        <w:t>ELS:checkXSLTstyle.sch</w:t>
-      </w:r>
-      <w:proofErr w:type="spellEnd"/>
-      <w:r>
-        <w:rPr>
-          <w:lang w:val="en-US"/>
-        </w:rPr>
-        <w:t>”</w:t>
-      </w:r>
-      <w:r>
-        <w:rPr>
-          <w:lang w:val="en-US"/>
-        </w:rPr>
-        <w:t xml:space="preserve"> for example ;</w:t>
-      </w:r>
-    </w:p>
-    <w:p>
-      <w:pPr>
-        <w:pStyle w:val="Paragraphedeliste"/>
-        <w:numPr>
-          <w:ilvl w:val="0"/>
-          <w:numId w:val="1"/>
-        </w:numPr>
-        <w:rPr>
-          <w:lang w:val="en-US"/>
-        </w:rPr>
-      </w:pPr>
-      <w:r>
-        <w:rPr>
-          <w:lang w:val="en-US"/>
-        </w:rPr>
-        <w:t>Add a new association rule</w:t>
-      </w:r>
-      <w:r>
-        <w:rPr>
-          <w:lang w:val="en-US"/>
-        </w:rPr>
-        <w:t xml:space="preserve"> ;</w:t>
-      </w:r>
-    </w:p>
-    <w:p>
-      <w:pPr>
-        <w:pStyle w:val="Paragraphedeliste"/>
-        <w:numPr>
-          <w:ilvl w:val="0"/>
-          <w:numId w:val="1"/>
-        </w:numPr>
-        <w:rPr>
-          <w:lang w:val="en-US"/>
-        </w:rPr>
-      </w:pPr>
-      <w:r>
-        <w:rPr>
-          <w:lang w:val="en-US"/>
-        </w:rPr>
-        <w:t xml:space="preserve">Add an namespace rule mapped to the </w:t>
-      </w:r>
-      <w:proofErr w:type="spellStart"/>
-      <w:r>
-        <w:rPr>
-          <w:lang w:val="en-US"/>
-        </w:rPr>
-        <w:t>xslt</w:t>
-      </w:r>
-      <w:proofErr w:type="spellEnd"/>
-      <w:r>
-        <w:rPr>
-          <w:lang w:val="en-US"/>
-        </w:rPr>
-        <w:t xml:space="preserve"> namespace (</w:t>
-      </w:r>
-      <w:hyperlink r:id="rId6" w:history="1">
+        <w:shd w:val="clear" w:color="auto" w:fill="FFFFFF"/>
+        <w:rPr>
+          <w:rFonts w:ascii="Arial" w:hAnsi="Arial" w:cs="Arial"/>
+          <w:color w:val="222222"/>
+          <w:sz w:val="20"/>
+          <w:szCs w:val="20"/>
+        </w:rPr>
+      </w:pPr>
+      <w:r>
+        <w:rPr>
+          <w:rFonts w:ascii="Arial" w:hAnsi="Arial" w:cs="Arial"/>
+          <w:color w:val="222222"/>
+          <w:sz w:val="20"/>
+          <w:szCs w:val="20"/>
+        </w:rPr>
+        <w:t>Nous avons fait un schematron similaire ici :</w:t>
+      </w:r>
+      <w:r>
+        <w:rPr>
+          <w:rStyle w:val="apple-converted-space"/>
+          <w:rFonts w:ascii="Arial" w:hAnsi="Arial" w:cs="Arial"/>
+          <w:color w:val="222222"/>
+          <w:sz w:val="20"/>
+          <w:szCs w:val="20"/>
+        </w:rPr>
+        <w:t> </w:t>
+      </w:r>
+      <w:hyperlink r:id="rId5" w:tgtFrame="_blank" w:history="1">
         <w:r>
           <w:rPr>
             <w:rStyle w:val="Lienhypertexte"/>
-            <w:lang w:val="en-US"/>
+            <w:rFonts w:ascii="Arial" w:hAnsi="Arial" w:cs="Arial"/>
+            <w:color w:val="6611CC"/>
+            <w:sz w:val="20"/>
+            <w:szCs w:val="20"/>
+            <w:bdr w:val="none" w:sz="0" w:space="0" w:color="auto" w:frame="1"/>
           </w:rPr>
-          <w:t>http://www.w3.org/1999/XSL/Transform</w:t>
+          <w:t>https://bitbucket.org/elsgestion/sie-lib-xsl-common/src/bb9087bbf1e3/src/main/sch/checkXSLTstyle.sch</w:t>
         </w:r>
       </w:hyperlink>
-      <w:r>
-        <w:rPr>
-          <w:lang w:val="en-US"/>
-        </w:rPr>
-        <w:t>) :</w:t>
-      </w:r>
     </w:p>
     <w:p>
       <w:pPr>
-        <w:jc w:val="center"/>
-        <w:rPr>
-          <w:lang w:val="en-US"/>
-        </w:rPr>
-      </w:pPr>
-      <w:r>
-        <w:rPr>
-          <w:lang w:val="en-US"/>
-        </w:rPr>
-        <w:lastRenderedPageBreak/>
-        <w:drawing>
-          <wp:inline distT="0" distB="0" distL="0" distR="0" wp14:anchorId="27D66244" wp14:editId="1789FB5F">
-            <wp:extent cx="4832071" cy="3964940"/>
-            <wp:effectExtent l="0" t="0" r="6985" b="0"/>
-            <wp:docPr id="2" name="Image 2"/>
-            <wp:cNvGraphicFramePr>
-              <a:graphicFrameLocks xmlns:a="http://schemas.openxmlformats.org/drawingml/2006/main" noChangeAspect="1"/>
-            </wp:cNvGraphicFramePr>
-            <a:graphic xmlns:a="http://schemas.openxmlformats.org/drawingml/2006/main">
-              <a:graphicData uri="http://schemas.openxmlformats.org/drawingml/2006/picture">
-                <pic:pic xmlns:pic="http://schemas.openxmlformats.org/drawingml/2006/picture">
-                  <pic:nvPicPr>
-                    <pic:cNvPr id="1" name=""/>
-                    <pic:cNvPicPr/>
-                  </pic:nvPicPr>
-                  <pic:blipFill>
-                    <a:blip r:embed="rId7"/>
-                    <a:stretch>
-                      <a:fillRect/>
-                    </a:stretch>
-                  </pic:blipFill>
-                  <pic:spPr>
-                    <a:xfrm>
-                      <a:off x="0" y="0"/>
-                      <a:ext cx="4832854" cy="3965583"/>
-                    </a:xfrm>
-                    <a:prstGeom prst="rect">
-                      <a:avLst/>
-                    </a:prstGeom>
-                  </pic:spPr>
-                </pic:pic>
-              </a:graphicData>
-            </a:graphic>
-          </wp:inline>
-        </w:drawing>
-      </w:r>
+        <w:shd w:val="clear" w:color="auto" w:fill="FFFFFF"/>
+        <w:spacing w:before="240" w:after="240"/>
+        <w:rPr>
+          <w:rFonts w:ascii="Arial" w:hAnsi="Arial" w:cs="Arial"/>
+          <w:color w:val="222222"/>
+          <w:sz w:val="20"/>
+          <w:szCs w:val="20"/>
+        </w:rPr>
+      </w:pPr>
     </w:p>
     <w:p>
       <w:pPr>
-        <w:jc w:val="center"/>
-        <w:rPr>
-          <w:lang w:val="en-US"/>
-        </w:rPr>
-      </w:pPr>
+        <w:shd w:val="clear" w:color="auto" w:fill="FFFFFF"/>
+        <w:spacing w:before="240" w:after="240"/>
+        <w:rPr>
+          <w:rFonts w:ascii="Arial" w:hAnsi="Arial" w:cs="Arial"/>
+          <w:color w:val="222222"/>
+          <w:sz w:val="20"/>
+          <w:szCs w:val="20"/>
+        </w:rPr>
+      </w:pPr>
+      <w:r>
+        <w:rPr>
+          <w:rFonts w:ascii="Arial" w:hAnsi="Arial" w:cs="Arial"/>
+          <w:color w:val="222222"/>
+          <w:sz w:val="20"/>
+          <w:szCs w:val="20"/>
+          <w:u w:val="single"/>
+        </w:rPr>
+        <w:t>Pour appliquer  les 2 schematron simultanément :</w:t>
+      </w:r>
     </w:p>
     <w:p>
       <w:pPr>
-        <w:pStyle w:val="Paragraphedeliste"/>
+        <w:shd w:val="clear" w:color="auto" w:fill="FFFFFF"/>
+        <w:spacing w:before="240" w:after="240"/>
+        <w:rPr>
+          <w:rFonts w:ascii="Arial" w:hAnsi="Arial" w:cs="Arial"/>
+          <w:color w:val="222222"/>
+          <w:sz w:val="20"/>
+          <w:szCs w:val="20"/>
+        </w:rPr>
+      </w:pPr>
+    </w:p>
+    <w:p>
+      <w:pPr>
+        <w:pStyle w:val="NormalWeb"/>
         <w:numPr>
           <w:ilvl w:val="0"/>
-          <w:numId w:val="1"/>
+          <w:numId w:val="2"/>
         </w:numPr>
-        <w:rPr>
-          <w:lang w:val="en-US"/>
-        </w:rPr>
-      </w:pPr>
-      <w:r>
-        <w:rPr>
-          <w:lang w:val="en-US"/>
-        </w:rPr>
-        <w:t>Go to validation tab</w:t>
-      </w:r>
-      <w:r>
-        <w:rPr>
-          <w:lang w:val="en-US"/>
-        </w:rPr>
-        <w:t xml:space="preserve"> ;</w:t>
-      </w:r>
+        <w:shd w:val="clear" w:color="auto" w:fill="FFFFFF"/>
+        <w:spacing w:before="0" w:beforeAutospacing="0" w:after="0" w:afterAutospacing="0"/>
+        <w:rPr>
+          <w:rFonts w:ascii="Arial" w:hAnsi="Arial" w:cs="Arial"/>
+          <w:color w:val="222222"/>
+          <w:sz w:val="20"/>
+          <w:szCs w:val="20"/>
+        </w:rPr>
+      </w:pPr>
+      <w:r>
+        <w:rPr>
+          <w:rFonts w:ascii="Arial" w:hAnsi="Arial" w:cs="Arial"/>
+          <w:color w:val="222222"/>
+          <w:sz w:val="20"/>
+          <w:szCs w:val="20"/>
+        </w:rPr>
+        <w:t>Faire un git clone de</w:t>
+      </w:r>
+      <w:r>
+        <w:rPr>
+          <w:rStyle w:val="apple-converted-space"/>
+          <w:rFonts w:ascii="Arial" w:eastAsiaTheme="majorEastAsia" w:hAnsi="Arial" w:cs="Arial"/>
+          <w:color w:val="222222"/>
+          <w:sz w:val="20"/>
+          <w:szCs w:val="20"/>
+        </w:rPr>
+        <w:t> </w:t>
+      </w:r>
+      <w:hyperlink r:id="rId6" w:tgtFrame="_blank" w:history="1">
+        <w:r>
+          <w:rPr>
+            <w:rStyle w:val="Lienhypertexte"/>
+            <w:rFonts w:ascii="Arial" w:hAnsi="Arial" w:cs="Arial"/>
+            <w:color w:val="6611CC"/>
+            <w:sz w:val="20"/>
+            <w:szCs w:val="20"/>
+            <w:bdr w:val="none" w:sz="0" w:space="0" w:color="auto" w:frame="1"/>
+          </w:rPr>
+          <w:t>https://bitbucket.org/elsgestion/sie-lib-xsl-common</w:t>
+        </w:r>
+      </w:hyperlink>
     </w:p>
     <w:p>
       <w:pPr>
-        <w:pStyle w:val="Paragraphedeliste"/>
+        <w:pStyle w:val="NormalWeb"/>
         <w:numPr>
           <w:ilvl w:val="0"/>
-          <w:numId w:val="1"/>
+          <w:numId w:val="2"/>
         </w:numPr>
-        <w:rPr>
-          <w:lang w:val="en-US"/>
-        </w:rPr>
-      </w:pPr>
-      <w:r>
-        <w:rPr>
-          <w:lang w:val="en-US"/>
-        </w:rPr>
-        <w:t>Add a new validation Scenario ;</w:t>
+        <w:shd w:val="clear" w:color="auto" w:fill="FFFFFF"/>
+        <w:spacing w:before="0" w:beforeAutospacing="0" w:after="0" w:afterAutospacing="0"/>
+        <w:rPr>
+          <w:rFonts w:ascii="Arial" w:hAnsi="Arial" w:cs="Arial"/>
+          <w:color w:val="222222"/>
+          <w:sz w:val="20"/>
+          <w:szCs w:val="20"/>
+          <w:lang w:val="en-US"/>
+        </w:rPr>
+      </w:pPr>
+      <w:proofErr w:type="spellStart"/>
+      <w:r>
+        <w:rPr>
+          <w:rFonts w:ascii="Arial" w:hAnsi="Arial" w:cs="Arial"/>
+          <w:color w:val="222222"/>
+          <w:sz w:val="20"/>
+          <w:szCs w:val="20"/>
+          <w:bdr w:val="none" w:sz="0" w:space="0" w:color="auto" w:frame="1"/>
+          <w:lang w:val="en-US"/>
+        </w:rPr>
+        <w:t>Ouvrez</w:t>
+      </w:r>
+      <w:proofErr w:type="spellEnd"/>
+      <w:r>
+        <w:rPr>
+          <w:rFonts w:ascii="Arial" w:hAnsi="Arial" w:cs="Arial"/>
+          <w:color w:val="222222"/>
+          <w:sz w:val="20"/>
+          <w:szCs w:val="20"/>
+          <w:bdr w:val="none" w:sz="0" w:space="0" w:color="auto" w:frame="1"/>
+          <w:lang w:val="en-US"/>
+        </w:rPr>
+        <w:t xml:space="preserve"> le schematron oxygen :</w:t>
+      </w:r>
+      <w:r>
+        <w:rPr>
+          <w:rStyle w:val="apple-converted-space"/>
+          <w:rFonts w:ascii="Arial" w:eastAsiaTheme="majorEastAsia" w:hAnsi="Arial" w:cs="Arial"/>
+          <w:color w:val="222222"/>
+          <w:sz w:val="20"/>
+          <w:szCs w:val="20"/>
+          <w:bdr w:val="none" w:sz="0" w:space="0" w:color="auto" w:frame="1"/>
+          <w:lang w:val="en-US"/>
+        </w:rPr>
+        <w:t> </w:t>
+      </w:r>
+      <w:r>
+        <w:rPr>
+          <w:rStyle w:val="apple-converted-space"/>
+          <w:rFonts w:ascii="Arial" w:eastAsiaTheme="majorEastAsia" w:hAnsi="Arial" w:cs="Arial"/>
+          <w:color w:val="222222"/>
+          <w:sz w:val="20"/>
+          <w:szCs w:val="20"/>
+          <w:bdr w:val="none" w:sz="0" w:space="0" w:color="auto" w:frame="1"/>
+          <w:lang w:val="en-US"/>
+        </w:rPr>
+        <w:br/>
+      </w:r>
+      <w:r>
+        <w:rPr>
+          <w:rFonts w:ascii="Arial" w:hAnsi="Arial" w:cs="Arial"/>
+          <w:color w:val="222222"/>
+          <w:sz w:val="20"/>
+          <w:szCs w:val="20"/>
+          <w:bdr w:val="none" w:sz="0" w:space="0" w:color="auto" w:frame="1"/>
+          <w:lang w:val="en-US"/>
+        </w:rPr>
+        <w:br/>
+        <w:t>[INSTALL.DIR]\Oxygen XML Developer 19\frameworks\</w:t>
+      </w:r>
+      <w:proofErr w:type="spellStart"/>
+      <w:r>
+        <w:rPr>
+          <w:rFonts w:ascii="Arial" w:hAnsi="Arial" w:cs="Arial"/>
+          <w:color w:val="222222"/>
+          <w:sz w:val="20"/>
+          <w:szCs w:val="20"/>
+          <w:bdr w:val="none" w:sz="0" w:space="0" w:color="auto" w:frame="1"/>
+          <w:lang w:val="en-US"/>
+        </w:rPr>
+        <w:t>xslt</w:t>
+      </w:r>
+      <w:proofErr w:type="spellEnd"/>
+      <w:r>
+        <w:rPr>
+          <w:rFonts w:ascii="Arial" w:hAnsi="Arial" w:cs="Arial"/>
+          <w:color w:val="222222"/>
+          <w:sz w:val="20"/>
+          <w:szCs w:val="20"/>
+          <w:bdr w:val="none" w:sz="0" w:space="0" w:color="auto" w:frame="1"/>
+          <w:lang w:val="en-US"/>
+        </w:rPr>
+        <w:t>\</w:t>
+      </w:r>
+      <w:proofErr w:type="spellStart"/>
+      <w:r>
+        <w:rPr>
+          <w:rFonts w:ascii="Arial" w:hAnsi="Arial" w:cs="Arial"/>
+          <w:color w:val="222222"/>
+          <w:sz w:val="20"/>
+          <w:szCs w:val="20"/>
+          <w:bdr w:val="none" w:sz="0" w:space="0" w:color="auto" w:frame="1"/>
+          <w:lang w:val="en-US"/>
+        </w:rPr>
+        <w:t>sch</w:t>
+      </w:r>
+      <w:proofErr w:type="spellEnd"/>
+      <w:r>
+        <w:rPr>
+          <w:rFonts w:ascii="Arial" w:hAnsi="Arial" w:cs="Arial"/>
+          <w:color w:val="222222"/>
+          <w:sz w:val="20"/>
+          <w:szCs w:val="20"/>
+          <w:bdr w:val="none" w:sz="0" w:space="0" w:color="auto" w:frame="1"/>
+          <w:lang w:val="en-US"/>
+        </w:rPr>
+        <w:t>\</w:t>
+      </w:r>
+      <w:proofErr w:type="spellStart"/>
+      <w:r>
+        <w:rPr>
+          <w:rFonts w:ascii="Arial" w:hAnsi="Arial" w:cs="Arial"/>
+          <w:color w:val="222222"/>
+          <w:sz w:val="20"/>
+          <w:szCs w:val="20"/>
+          <w:bdr w:val="none" w:sz="0" w:space="0" w:color="auto" w:frame="1"/>
+          <w:lang w:val="en-US"/>
+        </w:rPr>
+        <w:t>xsltCustomRules.sch</w:t>
+      </w:r>
+      <w:proofErr w:type="spellEnd"/>
+      <w:r>
+        <w:rPr>
+          <w:rFonts w:ascii="Arial" w:hAnsi="Arial" w:cs="Arial"/>
+          <w:color w:val="222222"/>
+          <w:sz w:val="20"/>
+          <w:szCs w:val="20"/>
+          <w:bdr w:val="none" w:sz="0" w:space="0" w:color="auto" w:frame="1"/>
+          <w:lang w:val="en-US"/>
+        </w:rPr>
+        <w:br/>
       </w:r>
     </w:p>
     <w:p>
       <w:pPr>
-        <w:pStyle w:val="Paragraphedeliste"/>
+        <w:pStyle w:val="NormalWeb"/>
         <w:numPr>
           <w:ilvl w:val="0"/>
-          <w:numId w:val="1"/>
+          <w:numId w:val="2"/>
         </w:numPr>
-        <w:rPr>
-          <w:lang w:val="en-US"/>
-        </w:rPr>
-      </w:pPr>
-      <w:r>
-        <w:rPr>
-          <w:lang w:val="en-US"/>
-        </w:rPr>
-        <w:t>Give it a name  “</w:t>
-      </w:r>
-      <w:proofErr w:type="spellStart"/>
-      <w:r>
-        <w:rPr>
-          <w:lang w:val="en-US"/>
-        </w:rPr>
-        <w:t>els:checkXSLTstyle.sch</w:t>
-      </w:r>
-      <w:proofErr w:type="spellEnd"/>
-      <w:r>
-        <w:rPr>
-          <w:lang w:val="en-US"/>
-        </w:rPr>
-        <w:t>” ;</w:t>
+        <w:shd w:val="clear" w:color="auto" w:fill="FFFFFF"/>
+        <w:spacing w:before="0" w:beforeAutospacing="0" w:after="0" w:afterAutospacing="0"/>
+        <w:rPr>
+          <w:rFonts w:ascii="Arial" w:hAnsi="Arial" w:cs="Arial"/>
+          <w:color w:val="222222"/>
+          <w:sz w:val="20"/>
+          <w:szCs w:val="20"/>
+        </w:rPr>
+      </w:pPr>
+      <w:r>
+        <w:rPr>
+          <w:rFonts w:ascii="Arial" w:hAnsi="Arial" w:cs="Arial"/>
+          <w:color w:val="222222"/>
+          <w:sz w:val="20"/>
+          <w:szCs w:val="20"/>
+        </w:rPr>
+        <w:t>Ajoutez la ligne suivante au début :</w:t>
+      </w:r>
+      <w:r>
+        <w:rPr>
+          <w:rFonts w:ascii="Arial" w:hAnsi="Arial" w:cs="Arial"/>
+          <w:color w:val="222222"/>
+          <w:sz w:val="20"/>
+          <w:szCs w:val="20"/>
+        </w:rPr>
+        <w:br/>
       </w:r>
     </w:p>
     <w:p>
       <w:pPr>
-        <w:pStyle w:val="Paragraphedeliste"/>
-        <w:numPr>
-          <w:ilvl w:val="0"/>
-          <w:numId w:val="1"/>
-        </w:numPr>
-        <w:rPr>
-          <w:lang w:val="en-US"/>
-        </w:rPr>
-      </w:pPr>
-      <w:r>
-        <w:rPr>
-          <w:lang w:val="en-US"/>
-        </w:rPr>
-        <w:t xml:space="preserve">Give it the path of </w:t>
+        <w:shd w:val="clear" w:color="auto" w:fill="FFFFFF"/>
+        <w:ind w:firstLine="708"/>
+        <w:rPr>
+          <w:rFonts w:ascii="Arial" w:hAnsi="Arial" w:cs="Arial"/>
+          <w:color w:val="222222"/>
+          <w:sz w:val="20"/>
+          <w:szCs w:val="20"/>
+          <w:lang w:val="en-US"/>
+        </w:rPr>
+      </w:pPr>
+      <w:r>
+        <w:rPr>
+          <w:color w:val="000096"/>
+          <w:sz w:val="20"/>
+          <w:szCs w:val="20"/>
+          <w:bdr w:val="none" w:sz="0" w:space="0" w:color="auto" w:frame="1"/>
+          <w:lang w:val="en-US"/>
+        </w:rPr>
+        <w:t>&lt;</w:t>
       </w:r>
       <w:proofErr w:type="spellStart"/>
-      <w:r>
-        <w:rPr>
-          <w:lang w:val="en-US"/>
-        </w:rPr>
-        <w:t>checkXSLTstyle.sch</w:t>
+      <w:proofErr w:type="gramStart"/>
+      <w:r>
+        <w:rPr>
+          <w:color w:val="000096"/>
+          <w:sz w:val="20"/>
+          <w:szCs w:val="20"/>
+          <w:bdr w:val="none" w:sz="0" w:space="0" w:color="auto" w:frame="1"/>
+          <w:lang w:val="en-US"/>
+        </w:rPr>
+        <w:t>sch:</w:t>
+      </w:r>
+      <w:proofErr w:type="gramEnd"/>
+      <w:r>
+        <w:rPr>
+          <w:color w:val="000096"/>
+          <w:sz w:val="20"/>
+          <w:szCs w:val="20"/>
+          <w:bdr w:val="none" w:sz="0" w:space="0" w:color="auto" w:frame="1"/>
+          <w:lang w:val="en-US"/>
+        </w:rPr>
+        <w:t>extends</w:t>
       </w:r>
       <w:proofErr w:type="spellEnd"/>
       <w:r>
         <w:rPr>
-          <w:lang w:val="en-US"/>
-        </w:rPr>
-        <w:t xml:space="preserve"> on your local drive :</w:t>
+          <w:rFonts w:ascii="Arial" w:hAnsi="Arial" w:cs="Arial"/>
+          <w:color w:val="222222"/>
+          <w:sz w:val="20"/>
+          <w:szCs w:val="20"/>
+          <w:lang w:val="en-US"/>
+        </w:rPr>
+        <w:t xml:space="preserve"> </w:t>
+      </w:r>
+      <w:r>
+        <w:rPr>
+          <w:color w:val="F5844C"/>
+          <w:sz w:val="20"/>
+          <w:szCs w:val="20"/>
+          <w:bdr w:val="none" w:sz="0" w:space="0" w:color="auto" w:frame="1"/>
+          <w:lang w:val="en-US"/>
+        </w:rPr>
+        <w:t>href</w:t>
+      </w:r>
+      <w:r>
+        <w:rPr>
+          <w:color w:val="FF8040"/>
+          <w:sz w:val="20"/>
+          <w:szCs w:val="20"/>
+          <w:bdr w:val="none" w:sz="0" w:space="0" w:color="auto" w:frame="1"/>
+          <w:lang w:val="en-US"/>
+        </w:rPr>
+        <w:t>=</w:t>
+      </w:r>
+      <w:r>
+        <w:rPr>
+          <w:color w:val="993300"/>
+          <w:sz w:val="20"/>
+          <w:szCs w:val="20"/>
+          <w:bdr w:val="none" w:sz="0" w:space="0" w:color="auto" w:frame="1"/>
+          <w:lang w:val="en-US"/>
+        </w:rPr>
+        <w:t>"[path.local.du.clone]/SIE-LIB-XSL-COMMON/src/main/sch/checkXSLTstyle.sch"</w:t>
+      </w:r>
+      <w:r>
+        <w:rPr>
+          <w:color w:val="000096"/>
+          <w:sz w:val="20"/>
+          <w:szCs w:val="20"/>
+          <w:bdr w:val="none" w:sz="0" w:space="0" w:color="auto" w:frame="1"/>
+          <w:lang w:val="en-US"/>
+        </w:rPr>
+        <w:t>/&gt;</w:t>
       </w:r>
     </w:p>
     <w:p>
       <w:pPr>
-        <w:pStyle w:val="Paragraphedeliste"/>
-        <w:rPr>
-          <w:lang w:val="en-US"/>
-        </w:rPr>
-      </w:pPr>
+        <w:shd w:val="clear" w:color="auto" w:fill="FFFFFF"/>
+        <w:spacing w:before="240" w:after="240"/>
+        <w:ind w:firstLine="360"/>
+        <w:rPr>
+          <w:rFonts w:ascii="Arial" w:hAnsi="Arial" w:cs="Arial"/>
+          <w:color w:val="222222"/>
+          <w:sz w:val="20"/>
+          <w:szCs w:val="20"/>
+          <w:lang w:val="en-US"/>
+        </w:rPr>
+      </w:pPr>
+      <w:r>
+        <w:rPr>
+          <w:rFonts w:ascii="Arial" w:hAnsi="Arial" w:cs="Arial"/>
+          <w:color w:val="222222"/>
+          <w:sz w:val="20"/>
+          <w:szCs w:val="20"/>
+          <w:lang w:val="en-US"/>
+        </w:rPr>
+        <w:t> </w:t>
+      </w:r>
     </w:p>
     <w:p>
       <w:pPr>
-        <w:pStyle w:val="Paragraphedeliste"/>
-        <w:rPr>
-          <w:lang w:val="en-US"/>
-        </w:rPr>
-      </w:pPr>
-      <w:r>
-        <w:rPr>
-          <w:lang w:val="en-US"/>
-        </w:rPr>
-        <w:drawing>
-          <wp:inline distT="0" distB="0" distL="0" distR="0" wp14:anchorId="06E5DCD9" wp14:editId="3B5614E0">
-            <wp:extent cx="4602171" cy="3102610"/>
-            <wp:effectExtent l="0" t="0" r="8255" b="2540"/>
-            <wp:docPr id="4" name="Image 4"/>
-            <wp:cNvGraphicFramePr>
-              <a:graphicFrameLocks xmlns:a="http://schemas.openxmlformats.org/drawingml/2006/main" noChangeAspect="1"/>
-            </wp:cNvGraphicFramePr>
-            <a:graphic xmlns:a="http://schemas.openxmlformats.org/drawingml/2006/main">
-              <a:graphicData uri="http://schemas.openxmlformats.org/drawingml/2006/picture">
-                <pic:pic xmlns:pic="http://schemas.openxmlformats.org/drawingml/2006/picture">
-                  <pic:nvPicPr>
-                    <pic:cNvPr id="1" name=""/>
-                    <pic:cNvPicPr/>
-                  </pic:nvPicPr>
-                  <pic:blipFill>
-                    <a:blip r:embed="rId8"/>
-                    <a:stretch>
-                      <a:fillRect/>
-                    </a:stretch>
-                  </pic:blipFill>
-                  <pic:spPr>
-                    <a:xfrm>
-                      <a:off x="0" y="0"/>
-                      <a:ext cx="4602624" cy="3102915"/>
-                    </a:xfrm>
-                    <a:prstGeom prst="rect">
-                      <a:avLst/>
-                    </a:prstGeom>
-                  </pic:spPr>
-                </pic:pic>
-              </a:graphicData>
-            </a:graphic>
-          </wp:inline>
-        </w:drawing>
-      </w:r>
-    </w:p>
-    <w:p>
-      <w:pPr>
-        <w:pStyle w:val="Paragraphedeliste"/>
-        <w:rPr>
-          <w:lang w:val="en-US"/>
-        </w:rPr>
-      </w:pPr>
-    </w:p>
-    <w:p>
-      <w:pPr>
-        <w:rPr>
-          <w:lang w:val="en-US"/>
-        </w:rPr>
-      </w:pPr>
-      <w:r>
-        <w:rPr>
-          <w:lang w:val="en-US"/>
-        </w:rPr>
-        <w:t xml:space="preserve">Click </w:t>
-      </w:r>
-      <w:proofErr w:type="gramStart"/>
-      <w:r>
-        <w:rPr>
-          <w:lang w:val="en-US"/>
-        </w:rPr>
-        <w:t>OK :</w:t>
-      </w:r>
-      <w:proofErr w:type="gramEnd"/>
-      <w:r>
-        <w:rPr>
-          <w:lang w:val="en-US"/>
-        </w:rPr>
-        <w:t xml:space="preserve"> Now when </w:t>
+        <w:rPr>
+          <w:strike/>
+        </w:rPr>
+      </w:pPr>
+      <w:r>
+        <w:rPr>
+          <w:rFonts w:ascii="Calibri" w:hAnsi="Calibri" w:cs="Calibri"/>
+          <w:color w:val="222222"/>
+          <w:bdr w:val="none" w:sz="0" w:space="0" w:color="auto" w:frame="1"/>
+          <w:shd w:val="clear" w:color="auto" w:fill="FFFFFF"/>
+        </w:rPr>
+        <w:t>PS : on ne peut pas utiliser &lt;</w:t>
       </w:r>
       <w:proofErr w:type="spellStart"/>
       <w:r>
         <w:rPr>
-          <w:lang w:val="en-US"/>
-        </w:rPr>
-        <w:t>tou</w:t>
+          <w:rFonts w:ascii="Calibri" w:hAnsi="Calibri" w:cs="Calibri"/>
+          <w:color w:val="222222"/>
+          <w:bdr w:val="none" w:sz="0" w:space="0" w:color="auto" w:frame="1"/>
+          <w:shd w:val="clear" w:color="auto" w:fill="FFFFFF"/>
+        </w:rPr>
+        <w:t>sch:include</w:t>
       </w:r>
       <w:proofErr w:type="spellEnd"/>
       <w:r>
         <w:rPr>
-          <w:lang w:val="en-US"/>
-        </w:rPr>
-        <w:t xml:space="preserve"> open a XSLT file, le schematron will be automatically applied !</w:t>
-      </w:r>
-      <w:bookmarkStart w:id="0" w:name="_GoBack"/>
-      <w:bookmarkEnd w:id="0"/>
+          <w:rFonts w:ascii="Calibri" w:hAnsi="Calibri" w:cs="Calibri"/>
+          <w:color w:val="222222"/>
+          <w:bdr w:val="none" w:sz="0" w:space="0" w:color="auto" w:frame="1"/>
+          <w:shd w:val="clear" w:color="auto" w:fill="FFFFFF"/>
+        </w:rPr>
+        <w:t>&gt; cf.</w:t>
+      </w:r>
+      <w:r>
+        <w:rPr>
+          <w:rStyle w:val="apple-converted-space"/>
+          <w:rFonts w:ascii="Calibri" w:hAnsi="Calibri" w:cs="Calibri"/>
+          <w:color w:val="222222"/>
+          <w:bdr w:val="none" w:sz="0" w:space="0" w:color="auto" w:frame="1"/>
+          <w:shd w:val="clear" w:color="auto" w:fill="FFFFFF"/>
+        </w:rPr>
+        <w:t> </w:t>
+      </w:r>
+      <w:hyperlink r:id="rId7" w:tgtFrame="_blank" w:history="1">
+        <w:r>
+          <w:rPr>
+            <w:rStyle w:val="Lienhypertexte"/>
+            <w:rFonts w:ascii="Calibri" w:hAnsi="Calibri" w:cs="Calibri"/>
+            <w:color w:val="6611CC"/>
+            <w:bdr w:val="none" w:sz="0" w:space="0" w:color="auto" w:frame="1"/>
+            <w:shd w:val="clear" w:color="auto" w:fill="FFFFFF"/>
+          </w:rPr>
+          <w:t>https://www.oxygenxml.com/forum/topic6804.html</w:t>
+        </w:r>
+      </w:hyperlink>
     </w:p>
     <w:sectPr>
       <w:pgSz w:w="11906" w:h="16838"/>
@@ -642,8 +781,124 @@
       </w:rPr>
     </w:lvl>
   </w:abstractNum>
+  <w:abstractNum w:abstractNumId="1">
+    <w:nsid w:val="7106498A"/>
+    <w:multiLevelType w:val="hybridMultilevel"/>
+    <w:tmpl w:val="35EE4322"/>
+    <w:lvl w:ilvl="0" w:tplc="040C0001">
+      <w:start w:val="1"/>
+      <w:numFmt w:val="bullet"/>
+      <w:lvlText w:val=""/>
+      <w:lvlJc w:val="left"/>
+      <w:pPr>
+        <w:ind w:left="720" w:hanging="360"/>
+      </w:pPr>
+      <w:rPr>
+        <w:rFonts w:ascii="Symbol" w:hAnsi="Symbol" w:hint="default"/>
+      </w:rPr>
+    </w:lvl>
+    <w:lvl w:ilvl="1" w:tplc="040C0003" w:tentative="1">
+      <w:start w:val="1"/>
+      <w:numFmt w:val="bullet"/>
+      <w:lvlText w:val="o"/>
+      <w:lvlJc w:val="left"/>
+      <w:pPr>
+        <w:ind w:left="1440" w:hanging="360"/>
+      </w:pPr>
+      <w:rPr>
+        <w:rFonts w:ascii="Courier New" w:hAnsi="Courier New" w:cs="Courier New" w:hint="default"/>
+      </w:rPr>
+    </w:lvl>
+    <w:lvl w:ilvl="2" w:tplc="040C0005" w:tentative="1">
+      <w:start w:val="1"/>
+      <w:numFmt w:val="bullet"/>
+      <w:lvlText w:val=""/>
+      <w:lvlJc w:val="left"/>
+      <w:pPr>
+        <w:ind w:left="2160" w:hanging="360"/>
+      </w:pPr>
+      <w:rPr>
+        <w:rFonts w:ascii="Wingdings" w:hAnsi="Wingdings" w:hint="default"/>
+      </w:rPr>
+    </w:lvl>
+    <w:lvl w:ilvl="3" w:tplc="040C0001" w:tentative="1">
+      <w:start w:val="1"/>
+      <w:numFmt w:val="bullet"/>
+      <w:lvlText w:val=""/>
+      <w:lvlJc w:val="left"/>
+      <w:pPr>
+        <w:ind w:left="2880" w:hanging="360"/>
+      </w:pPr>
+      <w:rPr>
+        <w:rFonts w:ascii="Symbol" w:hAnsi="Symbol" w:hint="default"/>
+      </w:rPr>
+    </w:lvl>
+    <w:lvl w:ilvl="4" w:tplc="040C0003" w:tentative="1">
+      <w:start w:val="1"/>
+      <w:numFmt w:val="bullet"/>
+      <w:lvlText w:val="o"/>
+      <w:lvlJc w:val="left"/>
+      <w:pPr>
+        <w:ind w:left="3600" w:hanging="360"/>
+      </w:pPr>
+      <w:rPr>
+        <w:rFonts w:ascii="Courier New" w:hAnsi="Courier New" w:cs="Courier New" w:hint="default"/>
+      </w:rPr>
+    </w:lvl>
+    <w:lvl w:ilvl="5" w:tplc="040C0005" w:tentative="1">
+      <w:start w:val="1"/>
+      <w:numFmt w:val="bullet"/>
+      <w:lvlText w:val=""/>
+      <w:lvlJc w:val="left"/>
+      <w:pPr>
+        <w:ind w:left="4320" w:hanging="360"/>
+      </w:pPr>
+      <w:rPr>
+        <w:rFonts w:ascii="Wingdings" w:hAnsi="Wingdings" w:hint="default"/>
+      </w:rPr>
+    </w:lvl>
+    <w:lvl w:ilvl="6" w:tplc="040C0001" w:tentative="1">
+      <w:start w:val="1"/>
+      <w:numFmt w:val="bullet"/>
+      <w:lvlText w:val=""/>
+      <w:lvlJc w:val="left"/>
+      <w:pPr>
+        <w:ind w:left="5040" w:hanging="360"/>
+      </w:pPr>
+      <w:rPr>
+        <w:rFonts w:ascii="Symbol" w:hAnsi="Symbol" w:hint="default"/>
+      </w:rPr>
+    </w:lvl>
+    <w:lvl w:ilvl="7" w:tplc="040C0003" w:tentative="1">
+      <w:start w:val="1"/>
+      <w:numFmt w:val="bullet"/>
+      <w:lvlText w:val="o"/>
+      <w:lvlJc w:val="left"/>
+      <w:pPr>
+        <w:ind w:left="5760" w:hanging="360"/>
+      </w:pPr>
+      <w:rPr>
+        <w:rFonts w:ascii="Courier New" w:hAnsi="Courier New" w:cs="Courier New" w:hint="default"/>
+      </w:rPr>
+    </w:lvl>
+    <w:lvl w:ilvl="8" w:tplc="040C0005" w:tentative="1">
+      <w:start w:val="1"/>
+      <w:numFmt w:val="bullet"/>
+      <w:lvlText w:val=""/>
+      <w:lvlJc w:val="left"/>
+      <w:pPr>
+        <w:ind w:left="6480" w:hanging="360"/>
+      </w:pPr>
+      <w:rPr>
+        <w:rFonts w:ascii="Wingdings" w:hAnsi="Wingdings" w:hint="default"/>
+      </w:rPr>
+    </w:lvl>
+  </w:abstractNum>
   <w:num w:numId="1">
     <w:abstractNumId w:val="0"/>
+  </w:num>
+  <w:num w:numId="2">
+    <w:abstractNumId w:val="1"/>
   </w:num>
 </w:numbering>
 </file>
@@ -1088,6 +1343,7 @@
   <w:style w:type="character" w:default="1" w:styleId="Policepardfaut">
     <w:name w:val="Default Paragraph Font"/>
     <w:uiPriority w:val="1"/>
+    <w:semiHidden/>
     <w:unhideWhenUsed/>
   </w:style>
   <w:style w:type="table" w:default="1" w:styleId="TableauNormal">
@@ -1157,6 +1413,28 @@
     <w:rPr>
       <w:color w:val="0563C1" w:themeColor="hyperlink"/>
       <w:u w:val="single"/>
+    </w:rPr>
+  </w:style>
+  <w:style w:type="character" w:customStyle="1" w:styleId="apple-converted-space">
+    <w:name w:val="apple-converted-space"/>
+    <w:basedOn w:val="Policepardfaut"/>
+    <w:rsid w:val="00AE01F9"/>
+  </w:style>
+  <w:style w:type="paragraph" w:styleId="NormalWeb">
+    <w:name w:val="Normal (Web)"/>
+    <w:basedOn w:val="Normal"/>
+    <w:uiPriority w:val="99"/>
+    <w:semiHidden/>
+    <w:unhideWhenUsed/>
+    <w:rsid w:val="00AE01F9"/>
+    <w:pPr>
+      <w:spacing w:before="100" w:beforeAutospacing="1" w:after="100" w:afterAutospacing="1" w:line="240" w:lineRule="auto"/>
+    </w:pPr>
+    <w:rPr>
+      <w:rFonts w:ascii="Times New Roman" w:eastAsia="Times New Roman" w:hAnsi="Times New Roman" w:cs="Times New Roman"/>
+      <w:sz w:val="24"/>
+      <w:szCs w:val="24"/>
+      <w:lang w:eastAsia="fr-FR"/>
     </w:rPr>
   </w:style>
 </w:styles>

</xml_diff>